<commit_message>
Update resumes to include ruby and rails
</commit_message>
<xml_diff>
--- a/c_tavis_post_single_column_resume.docx
+++ b/c_tavis_post_single_column_resume.docx
@@ -994,7 +994,7 @@
           <w:noProof w:val="0"/>
           <w:sz w:val="22"/>
           <w:szCs w:val="22"/>
-          <w:lang w:val="en-US"/>
+          <w:lang w:val="en"/>
         </w:rPr>
       </w:pPr>
       <w:r>
@@ -1044,13 +1044,14 @@
     </w:p>
     <w:p>
       <w:pPr>
+        <w:pStyle w:val="Normal"/>
         <w:spacing w:line="276" w:lineRule="auto"/>
         <w:rPr>
           <w:rFonts w:ascii="Georgia" w:hAnsi="Georgia" w:eastAsia="Georgia" w:cs="Georgia"/>
           <w:noProof w:val="0"/>
           <w:sz w:val="22"/>
           <w:szCs w:val="22"/>
-          <w:lang w:val="en-US"/>
+          <w:lang w:val="en"/>
         </w:rPr>
       </w:pPr>
       <w:r>
@@ -1105,7 +1106,87 @@
           <w:szCs w:val="22"/>
           <w:lang w:val="en"/>
         </w:rPr>
-        <w:t>, jQuery, Jekyll, Git, Trello, Atom, pencil &amp; paper</w:t>
+        <w:t>, Git,</w:t>
+      </w:r>
+      <w:r>
+        <w:rPr>
+          <w:rFonts w:ascii="Georgia" w:hAnsi="Georgia" w:eastAsia="Georgia" w:cs="Georgia"/>
+          <w:noProof w:val="0"/>
+          <w:sz w:val="22"/>
+          <w:szCs w:val="22"/>
+          <w:lang w:val="en"/>
+        </w:rPr>
+        <w:t xml:space="preserve"> </w:t>
+      </w:r>
+      <w:r>
+        <w:rPr>
+          <w:rFonts w:ascii="Georgia" w:hAnsi="Georgia" w:eastAsia="Georgia" w:cs="Georgia"/>
+          <w:noProof w:val="0"/>
+          <w:sz w:val="22"/>
+          <w:szCs w:val="22"/>
+          <w:lang w:val="en"/>
+        </w:rPr>
+        <w:t>Jekyll, pencil &amp; paper,</w:t>
+      </w:r>
+      <w:r>
+        <w:rPr>
+          <w:rFonts w:ascii="Georgia" w:hAnsi="Georgia" w:eastAsia="Georgia" w:cs="Georgia"/>
+          <w:noProof w:val="0"/>
+          <w:sz w:val="22"/>
+          <w:szCs w:val="22"/>
+          <w:lang w:val="en"/>
+        </w:rPr>
+        <w:t xml:space="preserve"> </w:t>
+      </w:r>
+      <w:r>
+        <w:rPr>
+          <w:rFonts w:ascii="Georgia" w:hAnsi="Georgia" w:eastAsia="Georgia" w:cs="Georgia"/>
+          <w:noProof w:val="0"/>
+          <w:sz w:val="22"/>
+          <w:szCs w:val="22"/>
+          <w:lang w:val="en"/>
+        </w:rPr>
+        <w:t>Trello, Atom,</w:t>
+      </w:r>
+      <w:r>
+        <w:rPr>
+          <w:rFonts w:ascii="Georgia" w:hAnsi="Georgia" w:eastAsia="Georgia" w:cs="Georgia"/>
+          <w:noProof w:val="0"/>
+          <w:sz w:val="22"/>
+          <w:szCs w:val="22"/>
+          <w:lang w:val="en"/>
+        </w:rPr>
+        <w:t xml:space="preserve"> </w:t>
+      </w:r>
+      <w:r>
+        <w:rPr>
+          <w:rFonts w:ascii="Georgia" w:hAnsi="Georgia" w:eastAsia="Georgia" w:cs="Georgia"/>
+          <w:noProof w:val="0"/>
+          <w:sz w:val="22"/>
+          <w:szCs w:val="22"/>
+          <w:lang w:val="en"/>
+        </w:rPr>
+        <w:t>jQuery</w:t>
+      </w:r>
+      <w:r>
+        <w:rPr>
+          <w:rFonts w:ascii="Georgia" w:hAnsi="Georgia" w:eastAsia="Georgia" w:cs="Georgia"/>
+          <w:noProof w:val="0"/>
+          <w:sz w:val="22"/>
+          <w:szCs w:val="22"/>
+          <w:lang w:val="en"/>
+        </w:rPr>
+        <w:t xml:space="preserve">, </w:t>
+      </w:r>
+      <w:r>
+        <w:rPr>
+          <w:rFonts w:ascii="Georgia" w:hAnsi="Georgia" w:eastAsia="Georgia" w:cs="Georgia"/>
+          <w:noProof w:val="0"/>
+          <w:sz w:val="22"/>
+          <w:szCs w:val="22"/>
+          <w:lang w:val="en"/>
+        </w:rPr>
+        <w:t>Ruby, Ruby on Rails</w:t>
       </w:r>
     </w:p>
     <w:p>

</xml_diff>